<commit_message>
added resources part to insights file
</commit_message>
<xml_diff>
--- a/Graph Insights.docx
+++ b/Graph Insights.docx
@@ -86,39 +86,15 @@
           <w:szCs w:val="24"/>
           <w:lang w:val="en-US"/>
         </w:rPr>
-        <w:t>distribution (</w:t>
-      </w:r>
-      <w:r>
-        <w:rPr>
-          <w:sz w:val="24"/>
-          <w:szCs w:val="24"/>
-          <w:lang w:val="en-US"/>
-        </w:rPr>
-        <w:t>that has a shape of a bull curve</w:t>
-      </w:r>
-      <w:r>
-        <w:rPr>
-          <w:sz w:val="24"/>
-          <w:szCs w:val="24"/>
-          <w:lang w:val="en-US"/>
-        </w:rPr>
-        <w:t xml:space="preserve">) but not exactly </w:t>
-      </w:r>
-      <w:r>
-        <w:rPr>
-          <w:sz w:val="24"/>
-          <w:szCs w:val="24"/>
-          <w:lang w:val="en-US"/>
-        </w:rPr>
-        <w:t xml:space="preserve">where it demonstrates the </w:t>
-      </w:r>
-      <w:r>
-        <w:rPr>
-          <w:sz w:val="24"/>
-          <w:szCs w:val="24"/>
-          <w:lang w:val="en-US"/>
-        </w:rPr>
-        <w:t>comparison data with mean, s</w:t>
+        <w:t xml:space="preserve">distribution (that has a shape of a bull curve) but not exactly </w:t>
+      </w:r>
+      <w:r>
+        <w:rPr>
+          <w:sz w:val="24"/>
+          <w:szCs w:val="24"/>
+          <w:lang w:val="en-US"/>
+        </w:rPr>
+        <w:t>where it demonstrates the comparison data with mean, s</w:t>
       </w:r>
       <w:r>
         <w:rPr>
@@ -228,15 +204,7 @@
           <w:szCs w:val="24"/>
           <w:lang w:val="en-US"/>
         </w:rPr>
-        <w:t>we can see that seaso</w:t>
-      </w:r>
-      <w:r>
-        <w:rPr>
-          <w:sz w:val="24"/>
-          <w:szCs w:val="24"/>
-          <w:lang w:val="en-US"/>
-        </w:rPr>
-        <w:t>n 2 (</w:t>
+        <w:t>we can see that season 2 (</w:t>
       </w:r>
       <w:r>
         <w:rPr>
@@ -408,15 +376,7 @@
           <w:szCs w:val="24"/>
           <w:lang w:val="en-US"/>
         </w:rPr>
-        <w:t xml:space="preserve"> of season 1 which illustrates that season 2 data is better distribu</w:t>
-      </w:r>
-      <w:r>
-        <w:rPr>
-          <w:sz w:val="24"/>
-          <w:szCs w:val="24"/>
-          <w:lang w:val="en-US"/>
-        </w:rPr>
-        <w:t xml:space="preserve">ted than season 1. </w:t>
+        <w:t xml:space="preserve"> of season 1 which illustrates that season 2 data is better distributed than season 1. </w:t>
       </w:r>
     </w:p>
     <w:p>
@@ -446,15 +406,7 @@
           <w:szCs w:val="24"/>
           <w:lang w:val="en-US"/>
         </w:rPr>
-        <w:t>another way to show the comparison data would be showing the properties of the data in a pie chart</w:t>
-      </w:r>
-      <w:r>
-        <w:rPr>
-          <w:sz w:val="24"/>
-          <w:szCs w:val="24"/>
-          <w:lang w:val="en-US"/>
-        </w:rPr>
-        <w:t xml:space="preserve"> across the differential ideal between selected shows and representation of the comparison. </w:t>
+        <w:t xml:space="preserve">another way to show the comparison data would be showing the properties of the data in a pie chart across the differential ideal between selected shows and representation of the comparison. </w:t>
       </w:r>
     </w:p>
     <w:p>
@@ -628,6 +580,108 @@
         </w:rPr>
         <w:t>There are relatively a smaller number of shows with poor rating i.e., 1-3. Indicates majority of shows are not worse irrespective of the seasons.</w:t>
       </w:r>
+    </w:p>
+    <w:p>
+      <w:pPr>
+        <w:pStyle w:val="ListParagraph"/>
+      </w:pPr>
+    </w:p>
+    <w:p>
+      <w:pPr>
+        <w:pStyle w:val="Body"/>
+        <w:rPr>
+          <w:b/>
+          <w:bCs/>
+          <w:sz w:val="24"/>
+          <w:szCs w:val="24"/>
+        </w:rPr>
+      </w:pPr>
+      <w:r>
+        <w:rPr>
+          <w:b/>
+          <w:bCs/>
+          <w:sz w:val="24"/>
+          <w:szCs w:val="24"/>
+        </w:rPr>
+        <w:t>Resources:</w:t>
+      </w:r>
+    </w:p>
+    <w:p>
+      <w:pPr>
+        <w:pStyle w:val="Body"/>
+        <w:numPr>
+          <w:ilvl w:val="0"/>
+          <w:numId w:val="2"/>
+        </w:numPr>
+        <w:rPr>
+          <w:sz w:val="24"/>
+          <w:szCs w:val="24"/>
+        </w:rPr>
+      </w:pPr>
+      <w:r>
+        <w:rPr>
+          <w:sz w:val="24"/>
+          <w:szCs w:val="24"/>
+        </w:rPr>
+        <w:t>Used</w:t>
+      </w:r>
+      <w:r>
+        <w:rPr>
+          <w:sz w:val="24"/>
+          <w:szCs w:val="24"/>
+        </w:rPr>
+        <w:t xml:space="preserve"> matplotlib library for pie chart plotting</w:t>
+      </w:r>
+    </w:p>
+    <w:p>
+      <w:pPr>
+        <w:pStyle w:val="Body"/>
+        <w:numPr>
+          <w:ilvl w:val="0"/>
+          <w:numId w:val="2"/>
+        </w:numPr>
+        <w:rPr>
+          <w:sz w:val="24"/>
+          <w:szCs w:val="24"/>
+        </w:rPr>
+      </w:pPr>
+      <w:r>
+        <w:rPr>
+          <w:sz w:val="24"/>
+          <w:szCs w:val="24"/>
+        </w:rPr>
+        <w:t>Used Pandas data frame for analytics and to filter unnecessary columns</w:t>
+      </w:r>
+    </w:p>
+    <w:p>
+      <w:pPr>
+        <w:pStyle w:val="Body"/>
+        <w:numPr>
+          <w:ilvl w:val="0"/>
+          <w:numId w:val="2"/>
+        </w:numPr>
+        <w:rPr>
+          <w:sz w:val="24"/>
+          <w:szCs w:val="24"/>
+        </w:rPr>
+      </w:pPr>
+      <w:r>
+        <w:rPr>
+          <w:sz w:val="24"/>
+          <w:szCs w:val="24"/>
+        </w:rPr>
+        <w:t>Entire pie chart code written in python environment for more flexibility</w:t>
+      </w:r>
+    </w:p>
+    <w:p>
+      <w:pPr>
+        <w:pStyle w:val="Body"/>
+        <w:ind w:left="720"/>
+        <w:rPr>
+          <w:sz w:val="24"/>
+          <w:szCs w:val="24"/>
+        </w:rPr>
+      </w:pPr>
     </w:p>
     <w:sectPr>
       <w:headerReference w:type="default" r:id="rId7"/>
@@ -805,8 +859,124 @@
       </w:rPr>
     </w:lvl>
   </w:abstractNum>
+  <w:abstractNum w:abstractNumId="1" w15:restartNumberingAfterBreak="0">
+    <w:nsid w:val="7FC74774"/>
+    <w:multiLevelType w:val="hybridMultilevel"/>
+    <w:tmpl w:val="E50EFC30"/>
+    <w:lvl w:ilvl="0" w:tplc="40090001">
+      <w:start w:val="1"/>
+      <w:numFmt w:val="bullet"/>
+      <w:lvlText w:val=""/>
+      <w:lvlJc w:val="left"/>
+      <w:pPr>
+        <w:ind w:left="720" w:hanging="360"/>
+      </w:pPr>
+      <w:rPr>
+        <w:rFonts w:ascii="Symbol" w:hAnsi="Symbol" w:hint="default"/>
+      </w:rPr>
+    </w:lvl>
+    <w:lvl w:ilvl="1" w:tplc="40090003" w:tentative="1">
+      <w:start w:val="1"/>
+      <w:numFmt w:val="bullet"/>
+      <w:lvlText w:val="o"/>
+      <w:lvlJc w:val="left"/>
+      <w:pPr>
+        <w:ind w:left="1440" w:hanging="360"/>
+      </w:pPr>
+      <w:rPr>
+        <w:rFonts w:ascii="Courier New" w:hAnsi="Courier New" w:cs="Courier New" w:hint="default"/>
+      </w:rPr>
+    </w:lvl>
+    <w:lvl w:ilvl="2" w:tplc="40090005" w:tentative="1">
+      <w:start w:val="1"/>
+      <w:numFmt w:val="bullet"/>
+      <w:lvlText w:val=""/>
+      <w:lvlJc w:val="left"/>
+      <w:pPr>
+        <w:ind w:left="2160" w:hanging="360"/>
+      </w:pPr>
+      <w:rPr>
+        <w:rFonts w:ascii="Wingdings" w:hAnsi="Wingdings" w:hint="default"/>
+      </w:rPr>
+    </w:lvl>
+    <w:lvl w:ilvl="3" w:tplc="40090001" w:tentative="1">
+      <w:start w:val="1"/>
+      <w:numFmt w:val="bullet"/>
+      <w:lvlText w:val=""/>
+      <w:lvlJc w:val="left"/>
+      <w:pPr>
+        <w:ind w:left="2880" w:hanging="360"/>
+      </w:pPr>
+      <w:rPr>
+        <w:rFonts w:ascii="Symbol" w:hAnsi="Symbol" w:hint="default"/>
+      </w:rPr>
+    </w:lvl>
+    <w:lvl w:ilvl="4" w:tplc="40090003" w:tentative="1">
+      <w:start w:val="1"/>
+      <w:numFmt w:val="bullet"/>
+      <w:lvlText w:val="o"/>
+      <w:lvlJc w:val="left"/>
+      <w:pPr>
+        <w:ind w:left="3600" w:hanging="360"/>
+      </w:pPr>
+      <w:rPr>
+        <w:rFonts w:ascii="Courier New" w:hAnsi="Courier New" w:cs="Courier New" w:hint="default"/>
+      </w:rPr>
+    </w:lvl>
+    <w:lvl w:ilvl="5" w:tplc="40090005" w:tentative="1">
+      <w:start w:val="1"/>
+      <w:numFmt w:val="bullet"/>
+      <w:lvlText w:val=""/>
+      <w:lvlJc w:val="left"/>
+      <w:pPr>
+        <w:ind w:left="4320" w:hanging="360"/>
+      </w:pPr>
+      <w:rPr>
+        <w:rFonts w:ascii="Wingdings" w:hAnsi="Wingdings" w:hint="default"/>
+      </w:rPr>
+    </w:lvl>
+    <w:lvl w:ilvl="6" w:tplc="40090001" w:tentative="1">
+      <w:start w:val="1"/>
+      <w:numFmt w:val="bullet"/>
+      <w:lvlText w:val=""/>
+      <w:lvlJc w:val="left"/>
+      <w:pPr>
+        <w:ind w:left="5040" w:hanging="360"/>
+      </w:pPr>
+      <w:rPr>
+        <w:rFonts w:ascii="Symbol" w:hAnsi="Symbol" w:hint="default"/>
+      </w:rPr>
+    </w:lvl>
+    <w:lvl w:ilvl="7" w:tplc="40090003" w:tentative="1">
+      <w:start w:val="1"/>
+      <w:numFmt w:val="bullet"/>
+      <w:lvlText w:val="o"/>
+      <w:lvlJc w:val="left"/>
+      <w:pPr>
+        <w:ind w:left="5760" w:hanging="360"/>
+      </w:pPr>
+      <w:rPr>
+        <w:rFonts w:ascii="Courier New" w:hAnsi="Courier New" w:cs="Courier New" w:hint="default"/>
+      </w:rPr>
+    </w:lvl>
+    <w:lvl w:ilvl="8" w:tplc="40090005" w:tentative="1">
+      <w:start w:val="1"/>
+      <w:numFmt w:val="bullet"/>
+      <w:lvlText w:val=""/>
+      <w:lvlJc w:val="left"/>
+      <w:pPr>
+        <w:ind w:left="6480" w:hanging="360"/>
+      </w:pPr>
+      <w:rPr>
+        <w:rFonts w:ascii="Wingdings" w:hAnsi="Wingdings" w:hint="default"/>
+      </w:rPr>
+    </w:lvl>
+  </w:abstractNum>
   <w:num w:numId="1">
     <w:abstractNumId w:val="0"/>
+  </w:num>
+  <w:num w:numId="2">
+    <w:abstractNumId w:val="1"/>
   </w:num>
 </w:numbering>
 </file>

</xml_diff>